<commit_message>
Báo cáo tuần 2
</commit_message>
<xml_diff>
--- a/BaoCaoTuan.docx
+++ b/BaoCaoTuan.docx
@@ -4,7 +4,18 @@
   <w:body>
     <w:p>
       <w:r>
-        <w:t>Bài báo cáo tuần 1: Spring Boot init</w:t>
+        <w:t xml:space="preserve">Bài  </w:t>
+      </w:r>
+      <w:r>
+        <w:t xml:space="preserve">báo </w:t>
+      </w:r>
+      <w:r>
+        <w:t>cáo tuần 1: Spring Boot init</w:t>
+      </w:r>
+    </w:p>
+    <w:p>
+      <w:r>
+        <w:t>Báo cáo tuần 2: Spring boot JPA</w:t>
       </w:r>
     </w:p>
     <w:p/>

</xml_diff>